<commit_message>
Post Revised Final Version Push
</commit_message>
<xml_diff>
--- a/FinalizedWriteUps/vFINAL/Combined Document/vFinal2.docx
+++ b/FinalizedWriteUps/vFINAL/Combined Document/vFinal2.docx
@@ -222,7 +222,7 @@
         <w:pStyle w:val="BodyText"/>
       </w:pPr>
       <w:r>
-        <w:t xml:space="preserve">Conversely, single-cell RNA sequencing (scRNA-seq) obtains measurements of transcriptomic information specific to individual cells. Hundreds or even thousands of RNA-sequencing profile measurements, each specific to a single-cell, can be used to estimate expression variability across the cells within the sample. This feature of single-cell data analysis is suited for research applications that seek to identify rare cellular subpopulations or characterize expressions that are differentially expressed across conditions</w:t>
+        <w:t xml:space="preserve">Conversely, single-cell RNA sequencing (scRNA-seq) obtains measurements of transcriptomic information from hundreds or even thousands of RNA-sequencing profile measurements, each specific to a single-cell. This feature of single-cell data analysis is suited for research applications that seek to identify rare cellular subpopulations or characterize expressions that are differentially expressed across conditions</w:t>
       </w:r>
       <w:r>
         <w:t xml:space="preserve"> </w:t>
@@ -239,7 +239,7 @@
         <w:pStyle w:val="BodyText"/>
       </w:pPr>
       <w:r>
-        <w:t xml:space="preserve">The utility of single-cell data, and the feasibility of single-cell data measurements across multiple subjects motivates a need to compare methods that can adequately model single-cell data while accounting for the correlation of repeated measures within subjects (many single-cell observations within each subject).</w:t>
+        <w:t xml:space="preserve">The utility of single-cell data, and the feasibility of single-cell data measurements across multiple subjects motivates a need to compare methods that can adequately model single-cell data with subject level associations attributable to observation sampling nested within subjects.</w:t>
       </w:r>
     </w:p>
     <w:p>
@@ -346,7 +346,15 @@
         <w:pStyle w:val="BodyText"/>
       </w:pPr>
       <w:r>
-        <w:t xml:space="preserve">The original research conducted in Arazi, Rao, Berthier, et al, concerned 70 subjects. A subset of 9,560 single-cell observations originating from 27 subjects of the original data is used in the analysis I conduct for this study. Markers of case/control status for each subject are not present. However, for each single-cell observation there are:</w:t>
+        <w:t xml:space="preserve">The original research conducted in Arazi, Rao, Berthier, et al, concerned 70 subjects. A subset of the original research data was made available for the purposes of this analysis that contained 9,560 single-cell observations originating from 27 subjects.</w:t>
+      </w:r>
+    </w:p>
+    <w:p>
+      <w:pPr>
+        <w:pStyle w:val="BodyText"/>
+      </w:pPr>
+      <w:r>
+        <w:t xml:space="preserve">In each single-cell observation there are:</w:t>
       </w:r>
     </w:p>
     <w:p>
@@ -368,7 +376,7 @@
           <m:t>3.8</m:t>
         </m:r>
         <m:r>
-          <m:t>*</m:t>
+          <m:t>×</m:t>
         </m:r>
         <m:sSup>
           <m:e>
@@ -419,13 +427,45 @@
         <w:pStyle w:val="FirstParagraph"/>
       </w:pPr>
       <w:r>
-        <w:t xml:space="preserve">I implement a substantial quality control (QC) process to filter observations that are inadequately representative of living, single-cell, samples from an agglomerated Lupus Nephritis case/control population. Inadequate (poor/low quality) observations are filtered out if they are either: not a single-cell (i.e. multiple, partial, or missing cells), or cellular material that is insufficiently alive. Details related to the QC filtering process are contained in</w:t>
-      </w:r>
-      <w:r>
-        <w:t xml:space="preserve"> </w:t>
-      </w:r>
-      <w:r>
-        <w:t xml:space="preserve">. After quality control filters are imposed, 1110 observations originating from 15 subjects remain for analysis.</w:t>
+        <w:t xml:space="preserve">I implement a quality control (QC) process to filter observations that are inadequately representative of living, single-cell, samples from an agglomerated Lupus Nephritis case/control population. Appropriate quality control filter thresholds are chosen from calculations involving all</w:t>
+      </w:r>
+      <w:r>
+        <w:t xml:space="preserve"> </w:t>
+      </w:r>
+      <m:oMath>
+        <m:r>
+          <m:t>∼</m:t>
+        </m:r>
+        <m:r>
+          <m:t>3</m:t>
+        </m:r>
+        <m:r>
+          <m:t>×</m:t>
+        </m:r>
+        <m:sSup>
+          <m:e>
+            <m:r>
+              <m:t>10</m:t>
+            </m:r>
+          </m:e>
+          <m:sup>
+            <m:r>
+              <m:t>4</m:t>
+            </m:r>
+          </m:sup>
+        </m:sSup>
+      </m:oMath>
+      <w:r>
+        <w:t xml:space="preserve"> </w:t>
+      </w:r>
+      <w:r>
+        <w:t xml:space="preserve">RNA sequencing measurements. Observations within each subject classified inadequate (poor/low quality) are filtered out if they are either: not a single-cell (i.e. multiple, partial, or missing cells), or cellular material that is insufficiently alive. After quality control filters are imposed, 1110 observations originating from 15 subjects remain for analysis. Details related to the QC filtering process are contained in</w:t>
+      </w:r>
+      <w:r>
+        <w:t xml:space="preserve"> </w:t>
+      </w:r>
+      <w:r>
+        <w:t xml:space="preserve">.</w:t>
       </w:r>
     </w:p>
     <w:p>
@@ -433,62 +473,7 @@
         <w:pStyle w:val="BodyText"/>
       </w:pPr>
       <w:r>
-        <w:t xml:space="preserve">I focus on two pairs of RNA sequencing variables for model comparisons. I use the two outcome variables:</w:t>
-      </w:r>
-      <w:r>
-        <w:t xml:space="preserve"> </w:t>
-      </w:r>
-      <m:oMath>
-        <m:r>
-          <m:t>M</m:t>
-        </m:r>
-        <m:r>
-          <m:t>A</m:t>
-        </m:r>
-        <m:r>
-          <m:t>L</m:t>
-        </m:r>
-        <m:r>
-          <m:t>A</m:t>
-        </m:r>
-        <m:r>
-          <m:t>T</m:t>
-        </m:r>
-        <m:r>
-          <m:t>1</m:t>
-        </m:r>
-      </m:oMath>
-      <w:r>
-        <w:t xml:space="preserve"> </w:t>
-      </w:r>
-      <w:r>
-        <w:t xml:space="preserve">and</w:t>
-      </w:r>
-      <w:r>
-        <w:t xml:space="preserve"> </w:t>
-      </w:r>
-      <m:oMath>
-        <m:r>
-          <m:t>F</m:t>
-        </m:r>
-        <m:r>
-          <m:t>B</m:t>
-        </m:r>
-        <m:r>
-          <m:t>L</m:t>
-        </m:r>
-        <m:r>
-          <m:t>N</m:t>
-        </m:r>
-        <m:r>
-          <m:t>1</m:t>
-        </m:r>
-      </m:oMath>
-      <w:r>
-        <w:t xml:space="preserve"> </w:t>
-      </w:r>
-      <w:r>
-        <w:t xml:space="preserve">motivated by previously established associations with human disease conditions</w:t>
+        <w:t xml:space="preserve">I focus on two pairs of RNA sequencing measurements for model comparisons. I use two outcome variables motivated by previously established associations with human disease conditions</w:t>
       </w:r>
       <w:r>
         <w:t xml:space="preserve"> </w:t>
@@ -1169,6 +1154,13 @@
             </m:sub>
           </m:sSub>
           <m:r>
+            <m:rPr>
+              <m:sty m:val="p"/>
+              <m:scr m:val="double-struck"/>
+            </m:rPr>
+            <m:t>I</m:t>
+          </m:r>
+          <m:r>
             <m:t>(</m:t>
           </m:r>
           <m:r>
@@ -1197,7 +1189,7 @@
             </m:e>
             <m:sub>
               <m:r>
-                <m:t>j</m:t>
+                <m:t>i</m:t>
               </m:r>
             </m:sub>
           </m:sSub>
@@ -1269,10 +1261,10 @@
       </w:pPr>
       <w:r>
         <w:t xml:space="preserve">$$
-\beta_{i}\left(subject_{j} \right)=
+\mathbb{I}\left(subject_{i} \right)=
 \begin{cases}
-\beta_{i} &amp; \mbox{if} \quad i=j \\
-0 &amp; \mbox{if} \quad i \neq j \\
+1 &amp; \mbox{if} \quad subject=i \\
+0 &amp; \mbox{if} \quad subject \neq i \\
 \end{cases}
 \quad \text{for} \quad i=2,\ldots,N\\
 $$</w:t>
@@ -1354,7 +1346,7 @@
         <w:pStyle w:val="FirstParagraph"/>
       </w:pPr>
       <w:r>
-        <w:t xml:space="preserve">Linear mixed effects models that incorporate multiple subjects using random effects are the next methods outlined. Linear mixed effects models do not require the assumption of independent observations. Structures such as autoregressive, moving-average, or simply unrestricted (unstructured) can be used to explicitly model within-subject correlation. Additionally, random effects can be incorperated and fit with covariance parameters that capture between-subject effects.</w:t>
+        <w:t xml:space="preserve">Linear mixed effects models that incorporate multiple subjects using random effects are the next methods outlined. Linear mixed effects models do not require the assumption of independent observations. Structures such as autoregressive, moving-average, or simply unrestricted (unstructured) can be used to explicitly model within-subject correlation. Additionally, random effects can be incorporated and fit with covariance parameters that capture between-subject effects.</w:t>
       </w:r>
     </w:p>
     <w:p>
@@ -1462,6 +1454,16 @@
               </m:r>
             </m:sub>
           </m:sSub>
+          <m:r>
+            <m:t> </m:t>
+          </m:r>
+          <m:r>
+            <m:rPr>
+              <m:sty m:val="p"/>
+              <m:scr m:val="double-struck"/>
+            </m:rPr>
+            <m:t>I</m:t>
+          </m:r>
           <m:d>
             <m:dPr>
               <m:begChr m:val="("/>
@@ -1495,7 +1497,7 @@
                 </m:e>
                 <m:sub>
                   <m:r>
-                    <m:t>j</m:t>
+                    <m:t>i</m:t>
                   </m:r>
                 </m:sub>
               </m:sSub>
@@ -1918,6 +1920,16 @@
               </m:r>
             </m:sub>
           </m:sSub>
+          <m:r>
+            <m:t> </m:t>
+          </m:r>
+          <m:r>
+            <m:rPr>
+              <m:sty m:val="p"/>
+              <m:scr m:val="double-struck"/>
+            </m:rPr>
+            <m:t>I</m:t>
+          </m:r>
           <m:d>
             <m:dPr>
               <m:begChr m:val="("/>
@@ -1951,7 +1963,7 @@
                 </m:e>
                 <m:sub>
                   <m:r>
-                    <m:t>j</m:t>
+                    <m:t>i</m:t>
                   </m:r>
                 </m:sub>
               </m:sSub>
@@ -1982,6 +1994,16 @@
                   </m:r>
                 </m:sub>
               </m:sSub>
+              <m:r>
+                <m:t> </m:t>
+              </m:r>
+              <m:r>
+                <m:rPr>
+                  <m:sty m:val="p"/>
+                  <m:scr m:val="double-struck"/>
+                </m:rPr>
+                <m:t>I</m:t>
+              </m:r>
               <m:d>
                 <m:dPr>
                   <m:begChr m:val="("/>
@@ -2015,7 +2037,7 @@
                     </m:e>
                     <m:sub>
                       <m:r>
-                        <m:t>j</m:t>
+                        <m:t>i</m:t>
                       </m:r>
                     </m:sub>
                   </m:sSub>
@@ -2064,8 +2086,34 @@
         <w:pStyle w:val="FirstParagraph"/>
       </w:pPr>
       <w:r>
-        <w:t xml:space="preserve">where</w:t>
-      </w:r>
+        <w:t xml:space="preserve">where for each subject</w:t>
+      </w:r>
+      <w:r>
+        <w:t xml:space="preserve"> </w:t>
+      </w:r>
+      <m:oMath>
+        <m:r>
+          <m:t>i</m:t>
+        </m:r>
+        <m:r>
+          <m:t>=</m:t>
+        </m:r>
+        <m:r>
+          <m:t>1</m:t>
+        </m:r>
+        <m:r>
+          <m:t>,</m:t>
+        </m:r>
+        <m:r>
+          <m:t>…</m:t>
+        </m:r>
+        <m:r>
+          <m:t>,</m:t>
+        </m:r>
+        <m:r>
+          <m:t>N</m:t>
+        </m:r>
+      </m:oMath>
     </w:p>
     <w:p>
       <w:pPr>
@@ -2180,12 +2228,21 @@
               <m:r>
                 <m:t>,</m:t>
               </m:r>
-              <m:r>
-                <m:rPr>
-                  <m:sty m:val="b"/>
-                </m:rPr>
-                <m:t>G</m:t>
-              </m:r>
+              <m:sSub>
+                <m:e>
+                  <m:r>
+                    <m:rPr>
+                      <m:sty m:val="b"/>
+                    </m:rPr>
+                    <m:t>G</m:t>
+                  </m:r>
+                </m:e>
+                <m:sub>
+                  <m:r>
+                    <m:t>i</m:t>
+                  </m:r>
+                </m:sub>
+              </m:sSub>
             </m:e>
           </m:d>
         </m:oMath>
@@ -2200,9 +2257,21 @@
           <m:jc m:val="center"/>
         </m:oMathParaPr>
         <m:oMath>
-          <m:r>
-            <m:t>G</m:t>
-          </m:r>
+          <m:sSub>
+            <m:e>
+              <m:r>
+                <m:rPr>
+                  <m:sty m:val="b"/>
+                </m:rPr>
+                <m:t>G</m:t>
+              </m:r>
+            </m:e>
+            <m:sub>
+              <m:r>
+                <m:t>i</m:t>
+              </m:r>
+            </m:sub>
+          </m:sSub>
           <m:r>
             <m:t>=</m:t>
           </m:r>
@@ -2251,6 +2320,9 @@
                             <m:r>
                               <m:t>0</m:t>
                             </m:r>
+                            <m:r>
+                              <m:t>i</m:t>
+                            </m:r>
                           </m:sub>
                         </m:sSub>
                       </m:sub>
@@ -2279,6 +2351,9 @@
                             <m:r>
                               <m:t>10</m:t>
                             </m:r>
+                            <m:r>
+                              <m:t>i</m:t>
+                            </m:r>
                           </m:sub>
                         </m:sSub>
                       </m:sub>
@@ -2304,6 +2379,9 @@
                             <m:r>
                               <m:t>10</m:t>
                             </m:r>
+                            <m:r>
+                              <m:t>i</m:t>
+                            </m:r>
                           </m:sub>
                         </m:sSub>
                       </m:sub>
@@ -2327,6 +2405,9 @@
                             <m:r>
                               <m:t>1</m:t>
                             </m:r>
+                            <m:r>
+                              <m:t>i</m:t>
+                            </m:r>
                           </m:sub>
                         </m:sSub>
                       </m:sub>
@@ -2356,6 +2437,9 @@
           <m:sSub>
             <m:e>
               <m:r>
+                <m:rPr>
+                  <m:sty m:val="b"/>
+                </m:rPr>
                 <m:t>ϵ</m:t>
               </m:r>
             </m:e>
@@ -2363,11 +2447,88 @@
               <m:r>
                 <m:t>i</m:t>
               </m:r>
-              <m:r>
-                <m:t>j</m:t>
-              </m:r>
             </m:sub>
           </m:sSub>
+          <m:r>
+            <m:t>=</m:t>
+          </m:r>
+          <m:d>
+            <m:dPr>
+              <m:begChr m:val="["/>
+              <m:endChr m:val="]"/>
+              <m:grow/>
+            </m:dPr>
+            <m:e>
+              <m:m>
+                <m:mPr>
+                  <m:baseJc m:val="center"/>
+                  <m:plcHide m:val="1"/>
+                  <m:mcs>
+                    <m:mc>
+                      <m:mcPr>
+                        <m:mcJc m:val="center"/>
+                        <m:count m:val="1"/>
+                      </m:mcPr>
+                    </m:mc>
+                  </m:mcs>
+                </m:mPr>
+                <m:mr>
+                  <m:e>
+                    <m:sSub>
+                      <m:e>
+                        <m:r>
+                          <m:t>ϵ</m:t>
+                        </m:r>
+                      </m:e>
+                      <m:sub>
+                        <m:r>
+                          <m:t>i</m:t>
+                        </m:r>
+                        <m:r>
+                          <m:t>1</m:t>
+                        </m:r>
+                      </m:sub>
+                    </m:sSub>
+                  </m:e>
+                </m:mr>
+                <m:mr>
+                  <m:e>
+                    <m:r>
+                      <m:t>⋮</m:t>
+                    </m:r>
+                  </m:e>
+                </m:mr>
+                <m:mr>
+                  <m:e>
+                    <m:sSub>
+                      <m:e>
+                        <m:r>
+                          <m:t>ϵ</m:t>
+                        </m:r>
+                      </m:e>
+                      <m:sub>
+                        <m:r>
+                          <m:t>i</m:t>
+                        </m:r>
+                        <m:sSub>
+                          <m:e>
+                            <m:r>
+                              <m:t>n</m:t>
+                            </m:r>
+                          </m:e>
+                          <m:sub>
+                            <m:r>
+                              <m:t>i</m:t>
+                            </m:r>
+                          </m:sub>
+                        </m:sSub>
+                      </m:sub>
+                    </m:sSub>
+                  </m:e>
+                </m:mr>
+              </m:m>
+            </m:e>
+          </m:d>
           <m:r>
             <m:t>∼</m:t>
           </m:r>
@@ -2440,8 +2601,81 @@
       <w:pPr>
         <w:pStyle w:val="FirstParagraph"/>
       </w:pPr>
-      <w:r>
-        <w:t xml:space="preserve">and it is still assumed that</w:t>
+      <m:oMath>
+        <m:sSub>
+          <m:e>
+            <m:r>
+              <m:rPr>
+                <m:sty m:val="b"/>
+              </m:rPr>
+              <m:t>I</m:t>
+            </m:r>
+          </m:e>
+          <m:sub>
+            <m:sSub>
+              <m:e>
+                <m:r>
+                  <m:rPr>
+                    <m:sty m:val="b"/>
+                  </m:rPr>
+                  <m:t>n</m:t>
+                </m:r>
+              </m:e>
+              <m:sub>
+                <m:r>
+                  <m:rPr>
+                    <m:sty m:val="b"/>
+                  </m:rPr>
+                  <m:t>i</m:t>
+                </m:r>
+              </m:sub>
+            </m:sSub>
+          </m:sub>
+        </m:sSub>
+      </m:oMath>
+      <w:r>
+        <w:t xml:space="preserve"> </w:t>
+      </w:r>
+      <w:r>
+        <w:t xml:space="preserve">is the</w:t>
+      </w:r>
+      <w:r>
+        <w:t xml:space="preserve"> </w:t>
+      </w:r>
+      <m:oMath>
+        <m:sSub>
+          <m:e>
+            <m:r>
+              <m:t>n</m:t>
+            </m:r>
+          </m:e>
+          <m:sub>
+            <m:r>
+              <m:t>i</m:t>
+            </m:r>
+          </m:sub>
+        </m:sSub>
+        <m:r>
+          <m:t>×</m:t>
+        </m:r>
+        <m:sSub>
+          <m:e>
+            <m:r>
+              <m:t>n</m:t>
+            </m:r>
+          </m:e>
+          <m:sub>
+            <m:r>
+              <m:t>i</m:t>
+            </m:r>
+          </m:sub>
+        </m:sSub>
+      </m:oMath>
+      <w:r>
+        <w:t xml:space="preserve"> </w:t>
+      </w:r>
+      <w:r>
+        <w:t xml:space="preserve">identity matrix, and it is assumed that</w:t>
       </w:r>
       <w:r>
         <w:t xml:space="preserve"> </w:t>
@@ -2476,6 +2710,9 @@
         <m:sSub>
           <m:e>
             <m:r>
+              <m:rPr>
+                <m:sty m:val="b"/>
+              </m:rPr>
               <m:t>ϵ</m:t>
             </m:r>
           </m:e>
@@ -2483,9 +2720,6 @@
             <m:r>
               <m:t>i</m:t>
             </m:r>
-            <m:r>
-              <m:t>j</m:t>
-            </m:r>
           </m:sub>
         </m:sSub>
       </m:oMath>
@@ -2493,52 +2727,8 @@
         <w:t xml:space="preserve"> </w:t>
       </w:r>
       <w:r>
-        <w:t xml:space="preserve">are independent for all</w:t>
-      </w:r>
-      <w:r>
-        <w:t xml:space="preserve"> </w:t>
-      </w:r>
-      <m:oMath>
-        <m:r>
-          <m:t>j</m:t>
-        </m:r>
-        <m:r>
-          <m:t>∈</m:t>
-        </m:r>
-        <m:d>
-          <m:dPr>
-            <m:begChr m:val="{"/>
-            <m:endChr m:val="}"/>
-            <m:grow/>
-          </m:dPr>
-          <m:e>
-            <m:r>
-              <m:t>1</m:t>
-            </m:r>
-            <m:r>
-              <m:t>,</m:t>
-            </m:r>
-            <m:r>
-              <m:t>…</m:t>
-            </m:r>
-            <m:r>
-              <m:t>,</m:t>
-            </m:r>
-            <m:sSub>
-              <m:e>
-                <m:r>
-                  <m:t>n</m:t>
-                </m:r>
-              </m:e>
-              <m:sub>
-                <m:r>
-                  <m:t>i</m:t>
-                </m:r>
-              </m:sub>
-            </m:sSub>
-          </m:e>
-        </m:d>
-      </m:oMath>
+        <w:t xml:space="preserve">are independent.</w:t>
+      </w:r>
     </w:p>
     <w:p>
       <w:pPr>
@@ -2555,7 +2745,7 @@
         <w:pStyle w:val="FirstParagraph"/>
       </w:pPr>
       <w:r>
-        <w:t xml:space="preserve">The final modeling method considered is generalized estimating equations (GEE). The GEE framework requires the specification of a systematic, and random component. It also requires the specification of an assumed covariance structure which approximates within-subject correlation, and which the GEE algorithm iteratively re-fits estimated values. Each iteration of the GEE algorithm incorperates information about all subjects into successive estimates of parameters.</w:t>
+        <w:t xml:space="preserve">The final modeling method considered is generalized estimating equations (GEE). The GEE framework requires the specification of a systematic and random component. It also requires the specification of an assumed covariance structure which approximates within-subject correlation, and which the GEE algorithm iteratively re-fits estimated values. Each iteration of the GEE algorithm incorporates information about all subjects into successive estimates of parameters.</w:t>
       </w:r>
     </w:p>
     <w:p>
@@ -3004,85 +3194,61 @@
           <m:jc m:val="center"/>
         </m:oMathParaPr>
         <m:oMath>
+          <m:r>
+            <m:t>C</m:t>
+          </m:r>
+          <m:r>
+            <m:t>o</m:t>
+          </m:r>
+          <m:r>
+            <m:t>v</m:t>
+          </m:r>
+          <m:r>
+            <m:t>(</m:t>
+          </m:r>
           <m:sSub>
             <m:e>
-              <m:d>
-                <m:dPr>
-                  <m:begChr m:val="["/>
-                  <m:endChr m:val="]"/>
-                  <m:grow/>
-                </m:dPr>
-                <m:e>
-                  <m:r>
-                    <m:t>C</m:t>
-                  </m:r>
-                  <m:r>
-                    <m:t>o</m:t>
-                  </m:r>
-                  <m:r>
-                    <m:t>v</m:t>
-                  </m:r>
-                  <m:d>
-                    <m:dPr>
-                      <m:begChr m:val="("/>
-                      <m:endChr m:val=")"/>
-                      <m:grow/>
-                    </m:dPr>
-                    <m:e>
-                      <m:sSub>
-                        <m:e>
-                          <m:r>
-                            <m:t>Y</m:t>
-                          </m:r>
-                        </m:e>
-                        <m:sub>
-                          <m:r>
-                            <m:t>i</m:t>
-                          </m:r>
-                          <m:r>
-                            <m:t>j</m:t>
-                          </m:r>
-                        </m:sub>
-                      </m:sSub>
-                      <m:r>
-                        <m:t>,</m:t>
-                      </m:r>
-                      <m:sSub>
-                        <m:e>
-                          <m:r>
-                            <m:t>Y</m:t>
-                          </m:r>
-                        </m:e>
-                        <m:sub>
-                          <m:r>
-                            <m:t>i</m:t>
-                          </m:r>
-                          <m:r>
-                            <m:t>k</m:t>
-                          </m:r>
-                        </m:sub>
-                      </m:sSub>
-                    </m:e>
-                  </m:d>
-                </m:e>
-              </m:d>
+              <m:r>
+                <m:t>Y</m:t>
+              </m:r>
             </m:e>
             <m:sub>
               <m:r>
+                <m:t>i</m:t>
+              </m:r>
+              <m:r>
                 <m:t>j</m:t>
-              </m:r>
-              <m:r>
-                <m:t>k</m:t>
               </m:r>
             </m:sub>
           </m:sSub>
           <m:r>
+            <m:t>,</m:t>
+          </m:r>
+          <m:sSub>
+            <m:e>
+              <m:r>
+                <m:t>Y</m:t>
+              </m:r>
+            </m:e>
+            <m:sub>
+              <m:r>
+                <m:t>i</m:t>
+              </m:r>
+              <m:r>
+                <m:t>k</m:t>
+              </m:r>
+            </m:sub>
+          </m:sSub>
+          <m:r>
+            <m:t>)</m:t>
+          </m:r>
+          <m:r>
             <m:t>=</m:t>
           </m:r>
           <m:d>
             <m:dPr>
-              <m:begChr m:val="{"/>
-              <m:endChr m:val=""/>
+              <m:begChr m:val="["/>
+              <m:endChr m:val="]"/>
               <m:grow/>
             </m:dPr>
             <m:e>
@@ -3093,13 +3259,31 @@
                   <m:mcs>
                     <m:mc>
                       <m:mcPr>
-                        <m:mcJc m:val="left"/>
+                        <m:mcJc m:val="center"/>
                         <m:count m:val="1"/>
                       </m:mcPr>
                     </m:mc>
                     <m:mc>
                       <m:mcPr>
-                        <m:mcJc m:val="left"/>
+                        <m:mcJc m:val="center"/>
+                        <m:count m:val="1"/>
+                      </m:mcPr>
+                    </m:mc>
+                    <m:mc>
+                      <m:mcPr>
+                        <m:mcJc m:val="center"/>
+                        <m:count m:val="1"/>
+                      </m:mcPr>
+                    </m:mc>
+                    <m:mc>
+                      <m:mcPr>
+                        <m:mcJc m:val="center"/>
+                        <m:count m:val="1"/>
+                      </m:mcPr>
+                    </m:mc>
+                    <m:mc>
+                      <m:mcPr>
+                        <m:mcJc m:val="center"/>
                         <m:count m:val="1"/>
                       </m:mcPr>
                     </m:mc>
@@ -3116,52 +3300,46 @@
                     <m:r>
                       <m:t>r</m:t>
                     </m:r>
-                    <m:d>
-                      <m:dPr>
-                        <m:begChr m:val="("/>
-                        <m:endChr m:val=")"/>
-                        <m:grow/>
-                      </m:dPr>
+                    <m:r>
+                      <m:t>(</m:t>
+                    </m:r>
+                    <m:sSub>
                       <m:e>
-                        <m:sSub>
-                          <m:e>
-                            <m:r>
-                              <m:t>Y</m:t>
-                            </m:r>
-                          </m:e>
-                          <m:sub>
-                            <m:r>
-                              <m:t>i</m:t>
-                            </m:r>
-                            <m:r>
-                              <m:t>j</m:t>
-                            </m:r>
-                          </m:sub>
-                        </m:sSub>
+                        <m:r>
+                          <m:t>Y</m:t>
+                        </m:r>
                       </m:e>
-                    </m:d>
+                      <m:sub>
+                        <m:r>
+                          <m:t>i</m:t>
+                        </m:r>
+                        <m:r>
+                          <m:t>1</m:t>
+                        </m:r>
+                      </m:sub>
+                    </m:sSub>
                     <m:r>
-                      <m:t> </m:t>
+                      <m:t>)</m:t>
                     </m:r>
                   </m:e>
                   <m:e>
                     <m:r>
-                      <m:rPr>
-                        <m:sty m:val="p"/>
-                      </m:rPr>
-                      <m:t>if</m:t>
+                      <m:t>0</m:t>
                     </m:r>
+                  </m:e>
+                  <m:e>
                     <m:r>
-                      <m:t> </m:t>
+                      <m:t>0</m:t>
                     </m:r>
+                  </m:e>
+                  <m:e>
                     <m:r>
-                      <m:t>j</m:t>
+                      <m:t>⋯</m:t>
                     </m:r>
+                  </m:e>
+                  <m:e>
                     <m:r>
-                      <m:t>=</m:t>
-                    </m:r>
-                    <m:r>
-                      <m:t>k</m:t>
+                      <m:t>0</m:t>
                     </m:r>
                   </m:e>
                 </m:mr>
@@ -3170,28 +3348,196 @@
                     <m:r>
                       <m:t>0</m:t>
                     </m:r>
+                  </m:e>
+                  <m:e>
                     <m:r>
-                      <m:t> </m:t>
+                      <m:t>V</m:t>
+                    </m:r>
+                    <m:r>
+                      <m:t>a</m:t>
+                    </m:r>
+                    <m:r>
+                      <m:t>r</m:t>
+                    </m:r>
+                    <m:r>
+                      <m:t>(</m:t>
+                    </m:r>
+                    <m:sSub>
+                      <m:e>
+                        <m:r>
+                          <m:t>Y</m:t>
+                        </m:r>
+                      </m:e>
+                      <m:sub>
+                        <m:r>
+                          <m:t>i</m:t>
+                        </m:r>
+                        <m:r>
+                          <m:t>2</m:t>
+                        </m:r>
+                      </m:sub>
+                    </m:sSub>
+                    <m:r>
+                      <m:t>)</m:t>
                     </m:r>
                   </m:e>
                   <m:e>
                     <m:r>
-                      <m:rPr>
-                        <m:sty m:val="p"/>
-                      </m:rPr>
-                      <m:t>if</m:t>
+                      <m:t>0</m:t>
+                    </m:r>
+                  </m:e>
+                  <m:e>
+                    <m:r>
+                      <m:t>⋯</m:t>
+                    </m:r>
+                  </m:e>
+                  <m:e>
+                    <m:r>
+                      <m:t>0</m:t>
+                    </m:r>
+                  </m:e>
+                </m:mr>
+                <m:mr>
+                  <m:e>
+                    <m:r>
+                      <m:t>0</m:t>
+                    </m:r>
+                  </m:e>
+                  <m:e>
+                    <m:r>
+                      <m:t>0</m:t>
+                    </m:r>
+                  </m:e>
+                  <m:e>
+                    <m:r>
+                      <m:t>V</m:t>
                     </m:r>
                     <m:r>
-                      <m:t> </m:t>
+                      <m:t>a</m:t>
                     </m:r>
                     <m:r>
-                      <m:t>j</m:t>
+                      <m:t>r</m:t>
                     </m:r>
                     <m:r>
-                      <m:t>≠</m:t>
+                      <m:t>(</m:t>
+                    </m:r>
+                    <m:sSub>
+                      <m:e>
+                        <m:r>
+                          <m:t>Y</m:t>
+                        </m:r>
+                      </m:e>
+                      <m:sub>
+                        <m:r>
+                          <m:t>i</m:t>
+                        </m:r>
+                        <m:r>
+                          <m:t>3</m:t>
+                        </m:r>
+                      </m:sub>
+                    </m:sSub>
+                    <m:r>
+                      <m:t>)</m:t>
+                    </m:r>
+                  </m:e>
+                  <m:e>
+                    <m:r>
+                      <m:t>⋯</m:t>
+                    </m:r>
+                  </m:e>
+                  <m:e>
+                    <m:r>
+                      <m:t>0</m:t>
+                    </m:r>
+                  </m:e>
+                </m:mr>
+                <m:mr>
+                  <m:e>
+                    <m:r>
+                      <m:t>⋮</m:t>
+                    </m:r>
+                  </m:e>
+                  <m:e>
+                    <m:r>
+                      <m:t>⋮</m:t>
+                    </m:r>
+                  </m:e>
+                  <m:e>
+                    <m:r>
+                      <m:t>⋮</m:t>
+                    </m:r>
+                  </m:e>
+                  <m:e>
+                    <m:r>
+                      <m:t>⋱</m:t>
+                    </m:r>
+                  </m:e>
+                  <m:e>
+                    <m:r>
+                      <m:t>⋮</m:t>
+                    </m:r>
+                  </m:e>
+                </m:mr>
+                <m:mr>
+                  <m:e>
+                    <m:r>
+                      <m:t>0</m:t>
+                    </m:r>
+                  </m:e>
+                  <m:e>
+                    <m:r>
+                      <m:t>0</m:t>
+                    </m:r>
+                  </m:e>
+                  <m:e>
+                    <m:r>
+                      <m:t>0</m:t>
+                    </m:r>
+                  </m:e>
+                  <m:e>
+                    <m:r>
+                      <m:t>⋯</m:t>
+                    </m:r>
+                  </m:e>
+                  <m:e>
+                    <m:r>
+                      <m:t>V</m:t>
                     </m:r>
                     <m:r>
-                      <m:t>k</m:t>
+                      <m:t>a</m:t>
+                    </m:r>
+                    <m:r>
+                      <m:t>r</m:t>
+                    </m:r>
+                    <m:r>
+                      <m:t>(</m:t>
+                    </m:r>
+                    <m:sSub>
+                      <m:e>
+                        <m:r>
+                          <m:t>Y</m:t>
+                        </m:r>
+                      </m:e>
+                      <m:sub>
+                        <m:r>
+                          <m:t>i</m:t>
+                        </m:r>
+                        <m:sSub>
+                          <m:e>
+                            <m:r>
+                              <m:t>n</m:t>
+                            </m:r>
+                          </m:e>
+                          <m:sub>
+                            <m:r>
+                              <m:t>i</m:t>
+                            </m:r>
+                          </m:sub>
+                        </m:sSub>
+                      </m:sub>
+                    </m:sSub>
+                    <m:r>
+                      <m:t>)</m:t>
                     </m:r>
                   </m:e>
                 </m:mr>
@@ -3204,71 +3550,40 @@
     <w:p>
       <w:pPr>
         <w:pStyle w:val="Compact"/>
-      </w:pPr>
-      <m:oMathPara>
-        <m:oMathParaPr>
-          <m:jc m:val="center"/>
-        </m:oMathParaPr>
-        <m:oMath>
-          <m:r>
-            <m:t>f</m:t>
-          </m:r>
-          <m:r>
-            <m:t>o</m:t>
-          </m:r>
-          <m:r>
-            <m:t>r</m:t>
-          </m:r>
-          <m:r>
-            <m:t> </m:t>
-          </m:r>
-          <m:r>
-            <m:t>j</m:t>
-          </m:r>
-          <m:r>
-            <m:t>,</m:t>
-          </m:r>
-          <m:r>
-            <m:t>k</m:t>
-          </m:r>
-          <m:r>
-            <m:t>∈</m:t>
-          </m:r>
-          <m:d>
-            <m:dPr>
-              <m:begChr m:val="{"/>
-              <m:endChr m:val="}"/>
-              <m:grow/>
-            </m:dPr>
-            <m:e>
-              <m:r>
-                <m:t>1</m:t>
-              </m:r>
-              <m:r>
-                <m:t>,</m:t>
-              </m:r>
-              <m:r>
-                <m:t>…</m:t>
-              </m:r>
-              <m:r>
-                <m:t>,</m:t>
-              </m:r>
-              <m:sSub>
-                <m:e>
-                  <m:r>
-                    <m:t>n</m:t>
-                  </m:r>
-                </m:e>
-                <m:sub>
-                  <m:r>
-                    <m:t>i</m:t>
-                  </m:r>
-                </m:sub>
-              </m:sSub>
-            </m:e>
-          </m:d>
-        </m:oMath>
-      </m:oMathPara>
+        <w:numPr>
+          <w:numId w:val="1007"/>
+          <w:ilvl w:val="1"/>
+        </w:numPr>
+      </w:pPr>
+      <w:r>
+        <w:t xml:space="preserve">for each subject</w:t>
+      </w:r>
+      <w:r>
+        <w:t xml:space="preserve"> </w:t>
+      </w:r>
+      <m:oMath>
+        <m:r>
+          <m:t>i</m:t>
+        </m:r>
+        <m:r>
+          <m:t>=</m:t>
+        </m:r>
+        <m:r>
+          <m:t>1</m:t>
+        </m:r>
+        <m:r>
+          <m:t>,</m:t>
+        </m:r>
+        <m:r>
+          <m:t>…</m:t>
+        </m:r>
+        <m:r>
+          <m:t>,</m:t>
+        </m:r>
+        <m:r>
+          <m:t>N</m:t>
+        </m:r>
+      </m:oMath>
     </w:p>
     <w:p>
       <w:pPr>
@@ -3396,7 +3711,7 @@
         <w:rPr>
           <w:b/>
         </w:rPr>
-        <w:t xml:space="preserve">unit change in the expected outcome (</w:t>
+        <w:t xml:space="preserve">unit change, on average, outcome (</w:t>
       </w:r>
       <m:oMath>
         <m:sSub>
@@ -3419,7 +3734,7 @@
         <w:rPr>
           <w:b/>
         </w:rPr>
-        <w:t xml:space="preserve">) of the average subject (assuming all other covariates are held constant).</w:t>
+        <w:t xml:space="preserve">) (assuming all other covariates are held constant).</w:t>
       </w:r>
     </w:p>
     <w:p>
@@ -3427,7 +3742,7 @@
         <w:pStyle w:val="BodyText"/>
       </w:pPr>
       <w:r>
-        <w:t xml:space="preserve">The LMM-RI and LMM-RS modeling methods are techniques used for obtaining estimates of subject specific fixed effect slope parameters. These parameter values are interpreted as effects conitional on a specific subject, contributing to the response of the specific subject. An example interpretation of this parameter is:</w:t>
+        <w:t xml:space="preserve">The LMM-RI and LMM-RS modeling methods are techniques used for obtaining estimates of subject specific fixed effect slope parameters. These parameter values are interpreted as effects conditional on a specific subject, contributing to the response of the specific subject. An example interpretation of this parameter is:</w:t>
       </w:r>
       <w:r>
         <w:t xml:space="preserve"> </w:t>
@@ -3436,7 +3751,7 @@
         <w:rPr>
           <w:b/>
         </w:rPr>
-        <w:t xml:space="preserve">after having conditioned on and adjusted for the effects of a specific subject, a one-unit increase in the predictor (</w:t>
+        <w:t xml:space="preserve">after having conditioned on the effects of a specific subject, a one-unit increase in the predictor (</w:t>
       </w:r>
       <m:oMath>
         <m:sSub>
@@ -3594,7 +3909,7 @@
         <w:rPr>
           <w:b/>
         </w:rPr>
-        <w:t xml:space="preserve">unit change in the expected outcome (</w:t>
+        <w:t xml:space="preserve">unit change, on average, in the outcome (</w:t>
       </w:r>
       <m:oMath>
         <m:sSub>
@@ -3617,7 +3932,7 @@
         <w:rPr>
           <w:b/>
         </w:rPr>
-        <w:t xml:space="preserve">) of the average subject (assuming all other covariates are held constant).</w:t>
+        <w:t xml:space="preserve">) (assuming all other covariates are held constant).</w:t>
       </w:r>
     </w:p>
     <w:p>
@@ -3678,22 +3993,6 @@
       </m:oMath>
       <w:r>
         <w:t xml:space="preserve">. The LM-FE and LMM-RI method estimates are also similar since estimates for each parameter type (coefficient, standard error and test statistic) exhibit magnitude and directional similarities in both variable pairings.</w:t>
-      </w:r>
-    </w:p>
-    <w:p>
-      <w:pPr>
-        <w:pStyle w:val="BodyText"/>
-      </w:pPr>
-      <w:r>
-        <w:t xml:space="preserve">The LMM-RS estimates for the fixed effect slope parameter standard error is the largest when compared to the corresponding estimates within variable pairing as generated by other modeling methods. In contrast, the standard error of the fixed effect slope parameter is smallest for the LMM-RI model within variable pairings. The LM-FE model has a smaller fixed effect slope standard error than either the LM or the GEE model within both variable combinations.</w:t>
-      </w:r>
-    </w:p>
-    <w:p>
-      <w:pPr>
-        <w:pStyle w:val="BodyText"/>
-      </w:pPr>
-      <w:r>
-        <w:t xml:space="preserve">The differences in test statistics of the fixed effect slope parameter for each modeling method within each variable pairing are analogous to the differences in slope coefficients previously noted. In particular, test statistics have similar values between the LM and GEE models as well as between the LM-FE and LMM-RI models. Test statistics calculated for the LMM-RS model are the least similar to the other modeling methods. The LMM-RS model averages test statistics that are 86% larger than the other models. This decreased similarity is also accompanied by decreased parameter significance.</w:t>
       </w:r>
     </w:p>
     <w:p>
@@ -3926,6 +4225,33 @@
     </w:p>
     <w:p>
       <w:pPr>
+        <w:pStyle w:val="FirstParagraph"/>
+      </w:pPr>
+      <w:r>
+        <w:t xml:space="preserve"> </w:t>
+      </w:r>
+      <w:r>
+        <w:t xml:space="preserve">reinforce that the LM and GEE model estimates are comparable within variable pairings. A similar conclusion conclusion can be drawn for comparisons of the LM-FE and LMM-RI model.</w:t>
+      </w:r>
+    </w:p>
+    <w:p>
+      <w:pPr>
+        <w:pStyle w:val="BodyText"/>
+      </w:pPr>
+      <w:r>
+        <w:t xml:space="preserve">The percent change tables also show that the LMM-RS estimates for the fixed effect slope parameter standard error is the largest when compared to the corresponding estimates within variable pairing as generated by other modeling methods. In contrast, the standard error of the fixed effect slope parameter is smallest for the LMM-RI model within variable pairings.</w:t>
+      </w:r>
+    </w:p>
+    <w:p>
+      <w:pPr>
+        <w:pStyle w:val="BodyText"/>
+      </w:pPr>
+      <w:r>
+        <w:t xml:space="preserve">The differences in test statistics of the fixed effect slope parameter for each modeling method within each variable pairing are analogous to the differences in slope coefficients previously noted. In particular, test statistics have similar values between the LM and GEE models as well as between the LM-FE and LMM-RI models. Test statistics calculated for the LMM-RS model are the least similar to the other modeling methods. The LMM-RS model averages test statistics that are 86% larger than the other models. This decreased similarity is also accompanied by decreased parameter significance.</w:t>
+      </w:r>
+    </w:p>
+    <w:p>
+      <w:pPr>
         <w:pStyle w:val="Heading2"/>
       </w:pPr>
       <w:bookmarkStart w:id="36" w:name="nested-model-comparisons"/>
@@ -3942,7 +4268,7 @@
         <w:t xml:space="preserve">(</w:t>
       </w:r>
       <w:r>
-        <w:t xml:space="preserve">) above is a nested model comparison, the result of which is an F-test statistic indicating that there sufficient evidence to support the inclusion of the subject specific fixed-effect intercept into the LM model.</w:t>
+        <w:t xml:space="preserve">) above is a nested model comparison, the result of which is an F-test statistic indicating that there is sufficient evidence to support the inclusion of the subject specific fixed-effect intercept into the LM model.</w:t>
       </w:r>
     </w:p>
     <w:p>
@@ -3964,7 +4290,7 @@
         <w:t xml:space="preserve">(</w:t>
       </w:r>
       <w:r>
-        <w:t xml:space="preserve">) above is a nested model comparison, the result of which is a likelihood ratio statistic idicating that there is sufficient evidence to support the inclusion of the subject specific random effect slope into the LMM-RI model for the</w:t>
+        <w:t xml:space="preserve">) above is a nested model comparison, the result of which is a likelihood ratio statistic indicating that there is sufficient evidence to support the inclusion of the subject specific random effect slope into the LMM-RI model for the</w:t>
       </w:r>
       <w:r>
         <w:t xml:space="preserve"> </w:t>
@@ -4061,7 +4387,23 @@
         <w:pStyle w:val="FirstParagraph"/>
       </w:pPr>
       <w:r>
-        <w:t xml:space="preserve">Here, I compared five modeling strategies for detecting subject level associations in single-cell RNA sequencing data gathered over 27 subjects from a Lupus Nephritis study: linear modeling (LM), linear modeling with subjects modeled as fixed effects (LM-FE), linear mixed effects models with subjects modeled as only random intercepts (LMM-RI) or random intercepts and random slopes (LMM-RS), and generalized estimating equations (GEE). I find that population average models (i.e. LM and GEE) and the models which specify subject specific intercept effects (i.e. LM-FE and LMM-RI) tend to produce similar results within the same description class (population average or subject specific intercept effect models) but different results between model classes. The highest standard errors are indicated in the LMM-RS model, and the lowest standard errors in the LMM-RI model. LM-FE standard error is also found to be smaller than both LM and GEE standard error values. Nested model comparisons indicate that inclusion of subject specific terms is advisable at all levels (fixed and random, intercept and slope) with exception of the random slope in the</w:t>
+        <w:t xml:space="preserve">Here, I compared five modeling strategies for detecting subject level associations in single-cell RNA sequencing data gathered over 27 subjects from a Lupus Nephritis study: linear modeling (LM), linear modeling with subjects modeled as fixed effects (LM-FE), linear mixed effects models with subjects modeled as only random intercepts (LMM-RI) or random intercepts and random slopes (LMM-RS), and generalized estimating equations (GEE).</w:t>
+      </w:r>
+    </w:p>
+    <w:p>
+      <w:pPr>
+        <w:pStyle w:val="BodyText"/>
+      </w:pPr>
+      <w:r>
+        <w:t xml:space="preserve">Each of the stated results is representative of some type of subject level association within the single-cell RNA sequencing data I investigated. The noted differences between estimates produced by population average interpretation models LM/GEE and those produced by the subject specific interpretation model LMM-RI is indicative of subject specific, covariate independent associations not explicitly modeled by the overall population averaged model. Similarly, the fixed effect parameter differences noted in comparisons with the LM-FE model estimates are indicative of population average, covariate independent associations not explicitly modeled in the comparative model. Finally, an estimate that differs from those generated by the LMM-RS method are indicative of a subject specific, covariate dependent association not otherwise accounted for by the other modeling technique.</w:t>
+      </w:r>
+    </w:p>
+    <w:p>
+      <w:pPr>
+        <w:pStyle w:val="BodyText"/>
+      </w:pPr>
+      <w:r>
+        <w:t xml:space="preserve">In conjunction with the information gained through parameter estimate comparisons, the nested model comparisons allow for further inference on specific types of subject level associations. There is evidence for the inclusion of all covariate terms into all models except for the random slope into the LMM-RI model in the case of the</w:t>
       </w:r>
       <w:r>
         <w:t xml:space="preserve"> </w:t>
@@ -4099,7 +4441,7 @@
         <w:t xml:space="preserve"> </w:t>
       </w:r>
       <w:r>
-        <w:t xml:space="preserve">variable paring.</w:t>
+        <w:t xml:space="preserve">variable pairing. This coincides with intuition as differences were noted between estimates generated by LMM/GEE compared to LM-FE/LMM-RI in both variable pairings. The LMM-RS model was noted as having the largest standard error, in addition to having the least similar estimate values. These findings illustrate that there is sufficient evidence for subject-level associations that are covariate independent, but that there is insufficient or questionable evidence to support any subject-level associations that are covariate-dependent.</w:t>
       </w:r>
     </w:p>
     <w:p>
@@ -4107,61 +4449,7 @@
         <w:pStyle w:val="BodyText"/>
       </w:pPr>
       <w:r>
-        <w:t xml:space="preserve">Each of the stated results is representative of some type of subject level association within the single-cell RNA sequencing data I investigated. The noted differences between estimates produced by population average interpretation models LM/GEE and those produced by the subject specific interpretation model LMM-RI is indicative of subject specific, covariate independent associations not explicity modeled by the overall population averaged model. Similarly, parameter differences noted in comparisons with the LM-FE model estimates are indicative of population average (having adjusted for average effect of each subject), covariate independent associations not explicitly modeled in the comparative model. Finally, an estimate that differs from those generated by the LMM-RS method are idicative of a subject specific, covariate dependent association not otherwise accounted for by the other modeling technique.</w:t>
-      </w:r>
-    </w:p>
-    <w:p>
-      <w:pPr>
-        <w:pStyle w:val="BodyText"/>
-      </w:pPr>
-      <w:r>
-        <w:t xml:space="preserve">In conjunction with the information gained through parameter estimate comparisons, the nested model comparisons allow for further inference on specific types of subject level associations. There is evidence for the inclusion of all covariate terms into all models except for the random slope into the LMM-RI model in the case of the</w:t>
-      </w:r>
-      <w:r>
-        <w:t xml:space="preserve"> </w:t>
-      </w:r>
-      <m:oMath>
-        <m:r>
-          <m:t>F</m:t>
-        </m:r>
-        <m:r>
-          <m:t>B</m:t>
-        </m:r>
-        <m:r>
-          <m:t>L</m:t>
-        </m:r>
-        <m:r>
-          <m:t>N</m:t>
-        </m:r>
-        <m:r>
-          <m:t>1</m:t>
-        </m:r>
-        <m:r>
-          <m:t>∼</m:t>
-        </m:r>
-        <m:r>
-          <m:t>C</m:t>
-        </m:r>
-        <m:r>
-          <m:t>D</m:t>
-        </m:r>
-        <m:r>
-          <m:t>34</m:t>
-        </m:r>
-      </m:oMath>
-      <w:r>
-        <w:t xml:space="preserve"> </w:t>
-      </w:r>
-      <w:r>
-        <w:t xml:space="preserve">variable pairing. This coincides with intuition as differences were noted between estimates generated by LMM/GEE compared to LM-FE/LMM-RI in both variable pairings. The LMM-RS model was noted as having the largest standard error, in addition to having the least similar estimate values.</w:t>
-      </w:r>
-    </w:p>
-    <w:p>
-      <w:pPr>
-        <w:pStyle w:val="BodyText"/>
-      </w:pPr>
-      <w:r>
-        <w:t xml:space="preserve">The analysis I conducted in this paper has detected a variety of subject level associations in single-cell RNA sequencing data using model comparison techniques. I have detected subject level associations that are related to: covariate dependency and parameter interpretation scope (population average or subject specific). I have also demonstrated method sensitivity. I used nested model comparison calculations to reinforce detected associations when there was sufficient evidence to suppot the underlying parameter’s inclusion in a model, and I deemphasized possible associations when insufficient evidence was present.</w:t>
+        <w:t xml:space="preserve">The analysis I conducted in this paper has detected a variety of subject level associations in single-cell RNA sequencing data using model comparison techniques. I have detected subject level associations that are related to both covariate dependency and parameter interpretation (population average or subject specific). I also used nested model comparisons to determine the strength of evidence of the subject level associations I detected.</w:t>
       </w:r>
     </w:p>
     <w:p>
@@ -5315,7 +5603,7 @@
         <w:pStyle w:val="BodyText"/>
       </w:pPr>
       <w:r>
-        <w:t xml:space="preserve">Additionally, a link to all necessarry and referrence data files (including original data) are contained in the following Google Drive:</w:t>
+        <w:t xml:space="preserve">Additionally, a link to all necessary and reference data files (including original data) are contained in the following Google Drive:</w:t>
       </w:r>
     </w:p>
     <w:p>

</xml_diff>